<commit_message>
add a simple git docx
</commit_message>
<xml_diff>
--- a/簡單git 教學.docx
+++ b/簡單git 教學.docx
@@ -108,6 +108,7 @@
         </w:numPr>
         <w:ind w:leftChars="0"/>
         <w:rPr>
+          <w:rFonts w:hint="eastAsia"/>
           <w:noProof/>
         </w:rPr>
       </w:pPr>
@@ -163,6 +164,129 @@
         </w:drawing>
       </w:r>
     </w:p>
+    <w:p/>
+    <w:p/>
+    <w:p/>
+    <w:p/>
+    <w:p/>
+    <w:p/>
+    <w:p/>
+    <w:p/>
+    <w:p/>
+    <w:p/>
+    <w:p/>
+    <w:p/>
+    <w:p/>
+    <w:p>
+      <w:pPr>
+        <w:rPr>
+          <w:rFonts w:hint="eastAsia"/>
+        </w:rPr>
+      </w:pPr>
+    </w:p>
+    <w:p>
+      <w:r>
+        <w:lastRenderedPageBreak/>
+        <w:t>3.</w:t>
+      </w:r>
+      <w:r>
+        <w:rPr>
+          <w:rFonts w:hint="eastAsia"/>
+        </w:rPr>
+        <w:t>當你的在這個資料夾新增了資料後會顯示在這</w:t>
+      </w:r>
+      <w:r>
+        <w:rPr>
+          <w:rFonts w:hint="eastAsia"/>
+        </w:rPr>
+        <w:t>(g</w:t>
+      </w:r>
+      <w:r>
+        <w:t>it status</w:t>
+      </w:r>
+      <w:r>
+        <w:rPr>
+          <w:rFonts w:hint="eastAsia"/>
+        </w:rPr>
+        <w:t>:</w:t>
+      </w:r>
+      <w:r>
+        <w:rPr>
+          <w:rFonts w:hint="eastAsia"/>
+        </w:rPr>
+        <w:t>可以看到這次做了那些更動</w:t>
+      </w:r>
+      <w:r>
+        <w:t xml:space="preserve"> git add.</w:t>
+      </w:r>
+      <w:r>
+        <w:rPr>
+          <w:rFonts w:hint="eastAsia"/>
+        </w:rPr>
+        <w:t xml:space="preserve"> :</w:t>
+      </w:r>
+      <w:r>
+        <w:rPr>
+          <w:rFonts w:hint="eastAsia"/>
+        </w:rPr>
+        <w:t>將這些更動</w:t>
+      </w:r>
+      <w:r>
+        <w:rPr>
+          <w:rFonts w:hint="eastAsia"/>
+        </w:rPr>
+        <w:t>檔案加到暫存區</w:t>
+      </w:r>
+    </w:p>
+    <w:p>
+      <w:pPr>
+        <w:pStyle w:val="a5"/>
+        <w:ind w:leftChars="0" w:left="360"/>
+      </w:pPr>
+      <w:r>
+        <w:drawing>
+          <wp:inline distT="0" distB="0" distL="0" distR="0" wp14:anchorId="6994A5C3" wp14:editId="5E77FBC0">
+            <wp:extent cx="5274310" cy="3642360"/>
+            <wp:effectExtent l="0" t="0" r="2540" b="0"/>
+            <wp:docPr id="3" name="圖片 3"/>
+            <wp:cNvGraphicFramePr>
+              <a:graphicFrameLocks xmlns:a="http://schemas.openxmlformats.org/drawingml/2006/main" noChangeAspect="1"/>
+            </wp:cNvGraphicFramePr>
+            <a:graphic xmlns:a="http://schemas.openxmlformats.org/drawingml/2006/main">
+              <a:graphicData uri="http://schemas.openxmlformats.org/drawingml/2006/picture">
+                <pic:pic xmlns:pic="http://schemas.openxmlformats.org/drawingml/2006/picture">
+                  <pic:nvPicPr>
+                    <pic:cNvPr id="1" name=""/>
+                    <pic:cNvPicPr/>
+                  </pic:nvPicPr>
+                  <pic:blipFill>
+                    <a:blip r:embed="rId7"/>
+                    <a:stretch>
+                      <a:fillRect/>
+                    </a:stretch>
+                  </pic:blipFill>
+                  <pic:spPr>
+                    <a:xfrm>
+                      <a:off x="0" y="0"/>
+                      <a:ext cx="5274310" cy="3642360"/>
+                    </a:xfrm>
+                    <a:prstGeom prst="rect">
+                      <a:avLst/>
+                    </a:prstGeom>
+                  </pic:spPr>
+                </pic:pic>
+              </a:graphicData>
+            </a:graphic>
+          </wp:inline>
+        </w:drawing>
+      </w:r>
+    </w:p>
+    <w:p>
+      <w:pPr>
+        <w:pStyle w:val="a5"/>
+        <w:ind w:leftChars="0" w:left="360"/>
+      </w:pPr>
+    </w:p>
     <w:p>
       <w:pPr>
         <w:pStyle w:val="a5"/>
@@ -171,6 +295,285 @@
           <w:numId w:val="1"/>
         </w:numPr>
         <w:ind w:leftChars="0"/>
+      </w:pPr>
+      <w:r>
+        <w:rPr>
+          <w:rFonts w:hint="eastAsia"/>
+        </w:rPr>
+        <w:t>輸入</w:t>
+      </w:r>
+      <w:r>
+        <w:rPr>
+          <w:rFonts w:hint="eastAsia"/>
+        </w:rPr>
+        <w:t xml:space="preserve">commit </w:t>
+      </w:r>
+      <w:r>
+        <w:rPr>
+          <w:rFonts w:hint="eastAsia"/>
+        </w:rPr>
+        <w:t>與</w:t>
+      </w:r>
+      <w:r>
+        <w:rPr>
+          <w:rFonts w:hint="eastAsia"/>
+        </w:rPr>
+        <w:t xml:space="preserve"> </w:t>
+      </w:r>
+      <w:r>
+        <w:t>messag</w:t>
+      </w:r>
+      <w:r>
+        <w:rPr>
+          <w:rFonts w:hint="eastAsia"/>
+        </w:rPr>
+        <w:t>e</w:t>
+      </w:r>
+      <w:r>
+        <w:rPr>
+          <w:rFonts w:hint="eastAsia"/>
+        </w:rPr>
+        <w:t>後按下</w:t>
+      </w:r>
+      <w:r>
+        <w:rPr>
+          <w:rFonts w:hint="eastAsia"/>
+        </w:rPr>
+        <w:t>commit to main</w:t>
+      </w:r>
+      <w:r>
+        <w:t xml:space="preserve"> (git commit -m “</w:t>
+      </w:r>
+      <w:r>
+        <w:rPr>
+          <w:rFonts w:hint="eastAsia"/>
+        </w:rPr>
+        <w:t>告知你做了些啥</w:t>
+      </w:r>
+      <w:r>
+        <w:t>”</w:t>
+      </w:r>
+    </w:p>
+    <w:p>
+      <w:pPr>
+        <w:pStyle w:val="a5"/>
+        <w:ind w:leftChars="0" w:left="360"/>
+      </w:pPr>
+      <w:r>
+        <w:drawing>
+          <wp:inline distT="0" distB="0" distL="0" distR="0" wp14:anchorId="524F43D1" wp14:editId="5CD3D5F6">
+            <wp:extent cx="5274310" cy="3639185"/>
+            <wp:effectExtent l="0" t="0" r="2540" b="0"/>
+            <wp:docPr id="4" name="圖片 4"/>
+            <wp:cNvGraphicFramePr>
+              <a:graphicFrameLocks xmlns:a="http://schemas.openxmlformats.org/drawingml/2006/main" noChangeAspect="1"/>
+            </wp:cNvGraphicFramePr>
+            <a:graphic xmlns:a="http://schemas.openxmlformats.org/drawingml/2006/main">
+              <a:graphicData uri="http://schemas.openxmlformats.org/drawingml/2006/picture">
+                <pic:pic xmlns:pic="http://schemas.openxmlformats.org/drawingml/2006/picture">
+                  <pic:nvPicPr>
+                    <pic:cNvPr id="1" name=""/>
+                    <pic:cNvPicPr/>
+                  </pic:nvPicPr>
+                  <pic:blipFill>
+                    <a:blip r:embed="rId8"/>
+                    <a:stretch>
+                      <a:fillRect/>
+                    </a:stretch>
+                  </pic:blipFill>
+                  <pic:spPr>
+                    <a:xfrm>
+                      <a:off x="0" y="0"/>
+                      <a:ext cx="5274310" cy="3639185"/>
+                    </a:xfrm>
+                    <a:prstGeom prst="rect">
+                      <a:avLst/>
+                    </a:prstGeom>
+                  </pic:spPr>
+                </pic:pic>
+              </a:graphicData>
+            </a:graphic>
+          </wp:inline>
+        </w:drawing>
+      </w:r>
+    </w:p>
+    <w:p/>
+    <w:p/>
+    <w:p/>
+    <w:p>
+      <w:r>
+        <w:rPr>
+          <w:rFonts w:hint="eastAsia"/>
+        </w:rPr>
+        <w:t>5</w:t>
+      </w:r>
+      <w:r>
+        <w:t>.</w:t>
+      </w:r>
+      <w:r>
+        <w:rPr>
+          <w:rFonts w:hint="eastAsia"/>
+        </w:rPr>
+        <w:t>將你的</w:t>
+      </w:r>
+      <w:r>
+        <w:rPr>
+          <w:rFonts w:hint="eastAsia"/>
+        </w:rPr>
+        <w:t xml:space="preserve">commit push </w:t>
+      </w:r>
+      <w:r>
+        <w:rPr>
+          <w:rFonts w:hint="eastAsia"/>
+        </w:rPr>
+        <w:t>上</w:t>
+      </w:r>
+      <w:proofErr w:type="spellStart"/>
+      <w:r>
+        <w:rPr>
+          <w:rFonts w:hint="eastAsia"/>
+        </w:rPr>
+        <w:t>g</w:t>
+      </w:r>
+      <w:r>
+        <w:t>ithub</w:t>
+      </w:r>
+      <w:proofErr w:type="spellEnd"/>
+      <w:r>
+        <w:t xml:space="preserve"> </w:t>
+      </w:r>
+      <w:r>
+        <w:rPr>
+          <w:rFonts w:hint="eastAsia"/>
+        </w:rPr>
+        <w:t>可以按上方的</w:t>
+      </w:r>
+      <w:r>
+        <w:rPr>
+          <w:rFonts w:hint="eastAsia"/>
+        </w:rPr>
+        <w:t xml:space="preserve">push origin </w:t>
+      </w:r>
+      <w:r>
+        <w:rPr>
+          <w:rFonts w:hint="eastAsia"/>
+        </w:rPr>
+        <w:t>也可以按下面提示的藍色按鈕</w:t>
+      </w:r>
+      <w:r>
+        <w:rPr>
+          <w:rFonts w:hint="eastAsia"/>
+        </w:rPr>
+        <w:t>push origin</w:t>
+      </w:r>
+      <w:r>
+        <w:t xml:space="preserve"> (</w:t>
+      </w:r>
+      <w:r>
+        <w:t>git push -u origin main</w:t>
+      </w:r>
+    </w:p>
+    <w:p>
+      <w:r>
+        <w:drawing>
+          <wp:inline distT="0" distB="0" distL="0" distR="0" wp14:anchorId="58C998B3" wp14:editId="6F02E4C8">
+            <wp:extent cx="5274310" cy="3600450"/>
+            <wp:effectExtent l="0" t="0" r="2540" b="0"/>
+            <wp:docPr id="5" name="圖片 5"/>
+            <wp:cNvGraphicFramePr>
+              <a:graphicFrameLocks xmlns:a="http://schemas.openxmlformats.org/drawingml/2006/main" noChangeAspect="1"/>
+            </wp:cNvGraphicFramePr>
+            <a:graphic xmlns:a="http://schemas.openxmlformats.org/drawingml/2006/main">
+              <a:graphicData uri="http://schemas.openxmlformats.org/drawingml/2006/picture">
+                <pic:pic xmlns:pic="http://schemas.openxmlformats.org/drawingml/2006/picture">
+                  <pic:nvPicPr>
+                    <pic:cNvPr id="1" name=""/>
+                    <pic:cNvPicPr/>
+                  </pic:nvPicPr>
+                  <pic:blipFill>
+                    <a:blip r:embed="rId9"/>
+                    <a:stretch>
+                      <a:fillRect/>
+                    </a:stretch>
+                  </pic:blipFill>
+                  <pic:spPr>
+                    <a:xfrm>
+                      <a:off x="0" y="0"/>
+                      <a:ext cx="5274310" cy="3600450"/>
+                    </a:xfrm>
+                    <a:prstGeom prst="rect">
+                      <a:avLst/>
+                    </a:prstGeom>
+                  </pic:spPr>
+                </pic:pic>
+              </a:graphicData>
+            </a:graphic>
+          </wp:inline>
+        </w:drawing>
+      </w:r>
+    </w:p>
+    <w:p/>
+    <w:p>
+      <w:r>
+        <w:rPr>
+          <w:rFonts w:hint="eastAsia"/>
+        </w:rPr>
+        <w:t>額外補充</w:t>
+      </w:r>
+      <w:r>
+        <w:rPr>
+          <w:rFonts w:hint="eastAsia"/>
+        </w:rPr>
+        <w:t>:</w:t>
+      </w:r>
+      <w:r>
+        <w:t xml:space="preserve"> </w:t>
+      </w:r>
+      <w:hyperlink r:id="rId10" w:history="1">
+        <w:r>
+          <w:rPr>
+            <w:rStyle w:val="a3"/>
+          </w:rPr>
+          <w:t>https://backlog.com/git-tutorial/tw/</w:t>
+        </w:r>
+      </w:hyperlink>
+      <w:r>
+        <w:rPr>
+          <w:rFonts w:hint="eastAsia"/>
+        </w:rPr>
+        <w:t xml:space="preserve"> </w:t>
+      </w:r>
+      <w:r>
+        <w:rPr>
+          <w:rFonts w:hint="eastAsia"/>
+        </w:rPr>
+        <w:t>猴子都能懂得</w:t>
+      </w:r>
+      <w:r>
+        <w:t>git</w:t>
+      </w:r>
+      <w:r>
+        <w:rPr>
+          <w:rFonts w:hint="eastAsia"/>
+        </w:rPr>
+        <w:t>教學，如果想詳細看看</w:t>
+      </w:r>
+      <w:r>
+        <w:rPr>
+          <w:rFonts w:hint="eastAsia"/>
+        </w:rPr>
+        <w:t>command</w:t>
+      </w:r>
+      <w:r>
+        <w:rPr>
+          <w:rFonts w:hint="eastAsia"/>
+        </w:rPr>
+        <w:t>該怎麼下可以參考這個</w:t>
+      </w:r>
+    </w:p>
+    <w:p/>
+    <w:p>
+      <w:pPr>
         <w:rPr>
           <w:rFonts w:hint="eastAsia"/>
         </w:rPr>

</xml_diff>